<commit_message>
2x Datum die schon vorbei sind ausgebessert
</commit_message>
<xml_diff>
--- a/Projektplanung/Pflichtenheft.docx
+++ b/Projektplanung/Pflichtenheft.docx
@@ -2636,8 +2636,6 @@
               </w:rPr>
               <w:t xml:space="preserve">REDD Daten in hoher Auflösung erfordern viel Speicherplatz, der Importvorgang stellt vor dem Laden der Daten </w:t>
             </w:r>
-            <w:bookmarkStart w:id="0" w:name="_GoBack"/>
-            <w:bookmarkEnd w:id="0"/>
             <w:r>
               <w:rPr>
                 <w:rFonts w:ascii="Times New Roman" w:hAnsi="Times New Roman"/>
@@ -3752,20 +3750,34 @@
                     <w:rPr>
                       <w:rFonts w:ascii="Times New Roman" w:hAnsi="Times New Roman"/>
                     </w:rPr>
-                    <w:t>30.</w:t>
+                    <w:t>15</w:t>
                   </w:r>
                   <w:r>
                     <w:rPr>
                       <w:rFonts w:ascii="Times New Roman" w:hAnsi="Times New Roman"/>
                     </w:rPr>
-                    <w:t>12</w:t>
+                    <w:t>.</w:t>
                   </w:r>
                   <w:r>
                     <w:rPr>
                       <w:rFonts w:ascii="Times New Roman" w:hAnsi="Times New Roman"/>
                     </w:rPr>
-                    <w:t>.2016</w:t>
+                    <w:t>2</w:t>
                   </w:r>
+                  <w:r>
+                    <w:rPr>
+                      <w:rFonts w:ascii="Times New Roman" w:hAnsi="Times New Roman"/>
+                    </w:rPr>
+                    <w:t>.201</w:t>
+                  </w:r>
+                  <w:r>
+                    <w:rPr>
+                      <w:rFonts w:ascii="Times New Roman" w:hAnsi="Times New Roman"/>
+                    </w:rPr>
+                    <w:t>7</w:t>
+                  </w:r>
+                  <w:bookmarkStart w:id="0" w:name="_GoBack"/>
+                  <w:bookmarkEnd w:id="0"/>
                 </w:p>
               </w:tc>
               <w:tc>
@@ -4005,7 +4017,31 @@
                     <w:rPr>
                       <w:rFonts w:ascii="Times New Roman" w:hAnsi="Times New Roman"/>
                     </w:rPr>
-                    <w:t>31.12.2016</w:t>
+                    <w:t>25</w:t>
+                  </w:r>
+                  <w:r>
+                    <w:rPr>
+                      <w:rFonts w:ascii="Times New Roman" w:hAnsi="Times New Roman"/>
+                    </w:rPr>
+                    <w:t>.</w:t>
+                  </w:r>
+                  <w:r>
+                    <w:rPr>
+                      <w:rFonts w:ascii="Times New Roman" w:hAnsi="Times New Roman"/>
+                    </w:rPr>
+                    <w:t xml:space="preserve"> </w:t>
+                  </w:r>
+                  <w:r>
+                    <w:rPr>
+                      <w:rFonts w:ascii="Times New Roman" w:hAnsi="Times New Roman"/>
+                    </w:rPr>
+                    <w:t>2.201</w:t>
+                  </w:r>
+                  <w:r>
+                    <w:rPr>
+                      <w:rFonts w:ascii="Times New Roman" w:hAnsi="Times New Roman"/>
+                    </w:rPr>
+                    <w:t>7</w:t>
                   </w:r>
                 </w:p>
               </w:tc>
@@ -4089,7 +4125,19 @@
                     <w:rPr>
                       <w:rFonts w:ascii="Times New Roman" w:hAnsi="Times New Roman"/>
                     </w:rPr>
-                    <w:t>15.1.2017</w:t>
+                    <w:t>15.</w:t>
+                  </w:r>
+                  <w:r>
+                    <w:rPr>
+                      <w:rFonts w:ascii="Times New Roman" w:hAnsi="Times New Roman"/>
+                    </w:rPr>
+                    <w:t>2</w:t>
+                  </w:r>
+                  <w:r>
+                    <w:rPr>
+                      <w:rFonts w:ascii="Times New Roman" w:hAnsi="Times New Roman"/>
+                    </w:rPr>
+                    <w:t>.2017</w:t>
                   </w:r>
                 </w:p>
               </w:tc>
@@ -9001,7 +9049,7 @@
 </file>
 
 <file path=customXml/itemProps1.xml><?xml version="1.0" encoding="utf-8"?>
-<ds:datastoreItem xmlns:ds="http://schemas.openxmlformats.org/officeDocument/2006/customXml" ds:itemID="{6A9020A3-FE10-4A7D-8D84-0AB2D5C61E38}">
+<ds:datastoreItem xmlns:ds="http://schemas.openxmlformats.org/officeDocument/2006/customXml" ds:itemID="{7448C9FF-10C4-47A5-8B92-C014E6561EF3}">
   <ds:schemaRefs>
     <ds:schemaRef ds:uri="http://schemas.openxmlformats.org/officeDocument/2006/bibliography"/>
   </ds:schemaRefs>

</xml_diff>